<commit_message>
Aula 10.03.2025 added and Java Basics got modified
</commit_message>
<xml_diff>
--- a/Aula 10.03.2025.docx
+++ b/Aula 10.03.2025.docx
@@ -87,21 +87,7 @@
         <w:rPr>
           <w:rFonts w:ascii="Times New Roman" w:hAnsi="Times New Roman" w:cs="Times New Roman"/>
         </w:rPr>
-        <w:t xml:space="preserve">Uma </w:t>
-      </w:r>
-      <w:proofErr w:type="spellStart"/>
-      <w:r>
-        <w:rPr>
-          <w:rFonts w:ascii="Times New Roman" w:hAnsi="Times New Roman" w:cs="Times New Roman"/>
-        </w:rPr>
-        <w:t>String</w:t>
-      </w:r>
-      <w:proofErr w:type="spellEnd"/>
-      <w:r>
-        <w:rPr>
-          <w:rFonts w:ascii="Times New Roman" w:hAnsi="Times New Roman" w:cs="Times New Roman"/>
-        </w:rPr>
-        <w:t xml:space="preserve"> us</w:t>
+        <w:t>Uma String us</w:t>
       </w:r>
       <w:r>
         <w:rPr>
@@ -138,59 +124,13 @@
           <w:bCs/>
         </w:rPr>
       </w:pPr>
-      <w:proofErr w:type="spellStart"/>
       <w:r>
         <w:rPr>
           <w:rFonts w:ascii="Times New Roman" w:hAnsi="Times New Roman" w:cs="Times New Roman"/>
           <w:b/>
           <w:bCs/>
         </w:rPr>
-        <w:t>public</w:t>
-      </w:r>
-      <w:proofErr w:type="spellEnd"/>
-      <w:r>
-        <w:rPr>
-          <w:rFonts w:ascii="Times New Roman" w:hAnsi="Times New Roman" w:cs="Times New Roman"/>
-          <w:b/>
-          <w:bCs/>
-        </w:rPr>
-        <w:t xml:space="preserve"> </w:t>
-      </w:r>
-      <w:proofErr w:type="spellStart"/>
-      <w:r>
-        <w:rPr>
-          <w:rFonts w:ascii="Times New Roman" w:hAnsi="Times New Roman" w:cs="Times New Roman"/>
-          <w:b/>
-          <w:bCs/>
-        </w:rPr>
-        <w:t>class</w:t>
-      </w:r>
-      <w:proofErr w:type="spellEnd"/>
-      <w:r>
-        <w:rPr>
-          <w:rFonts w:ascii="Times New Roman" w:hAnsi="Times New Roman" w:cs="Times New Roman"/>
-          <w:b/>
-          <w:bCs/>
-        </w:rPr>
-        <w:t xml:space="preserve"> </w:t>
-      </w:r>
-      <w:proofErr w:type="spellStart"/>
-      <w:r>
-        <w:rPr>
-          <w:rFonts w:ascii="Times New Roman" w:hAnsi="Times New Roman" w:cs="Times New Roman"/>
-          <w:b/>
-          <w:bCs/>
-        </w:rPr>
-        <w:t>className</w:t>
-      </w:r>
-      <w:proofErr w:type="spellEnd"/>
-      <w:r>
-        <w:rPr>
-          <w:rFonts w:ascii="Times New Roman" w:hAnsi="Times New Roman" w:cs="Times New Roman"/>
-          <w:b/>
-          <w:bCs/>
-        </w:rPr>
-        <w:t>:</w:t>
+        <w:t>public class className:</w:t>
       </w:r>
       <w:r>
         <w:rPr>

</xml_diff>